<commit_message>
Corrección general de los documentos
0_ANEXO_JUEGO/DESCRIPCION_DEL_PROYECTO.docx
0_ANEXO_JUEGO/GLOSARIO.docx
1_DEFINICION/DESCRIPCION_DEL_PROYECTO.docx
</commit_message>
<xml_diff>
--- a/0_ANEXO_JUEGO/DESCRIPCION_DEL_PROYECTO.docx
+++ b/0_ANEXO_JUEGO/DESCRIPCION_DEL_PROYECTO.docx
@@ -1229,6 +1229,11 @@
     <w:sdt>
       <w:sdtPr>
         <w:rPr>
+          <w:rFonts w:ascii="Arial" w:eastAsia="Arial" w:hAnsi="Arial" w:cs="Arial"/>
+          <w:i/>
+          <w:color w:val="000000"/>
+          <w:sz w:val="20"/>
+          <w:szCs w:val="22"/>
           <w:lang w:val="es-ES"/>
         </w:rPr>
         <w:id w:val="1636214045"/>
@@ -1239,13 +1244,8 @@
       </w:sdtPr>
       <w:sdtEndPr>
         <w:rPr>
-          <w:rFonts w:ascii="Arial" w:eastAsia="Arial" w:hAnsi="Arial" w:cs="Arial"/>
           <w:b/>
           <w:bCs/>
-          <w:i/>
-          <w:color w:val="000000"/>
-          <w:sz w:val="20"/>
-          <w:szCs w:val="22"/>
         </w:rPr>
       </w:sdtEndPr>
       <w:sdtContent>
@@ -1286,7 +1286,7 @@
           <w:r>
             <w:fldChar w:fldCharType="separate"/>
           </w:r>
-          <w:hyperlink w:anchor="_Toc430603964" w:history="1">
+          <w:hyperlink w:anchor="_Toc433989459" w:history="1">
             <w:r>
               <w:rPr>
                 <w:rStyle w:val="Hipervnculo"/>
@@ -1313,7 +1313,7 @@
                 <w:noProof/>
                 <w:webHidden/>
               </w:rPr>
-              <w:instrText xml:space="preserve"> PAGEREF _Toc430603964 \h </w:instrText>
+              <w:instrText xml:space="preserve"> PAGEREF _Toc433989459 \h </w:instrText>
             </w:r>
             <w:r>
               <w:rPr>
@@ -1358,7 +1358,7 @@
               <w:sz w:val="22"/>
             </w:rPr>
           </w:pPr>
-          <w:hyperlink w:anchor="_Toc430603965" w:history="1">
+          <w:hyperlink w:anchor="_Toc433989460" w:history="1">
             <w:r>
               <w:rPr>
                 <w:rStyle w:val="Hipervnculo"/>
@@ -1385,7 +1385,7 @@
                 <w:noProof/>
                 <w:webHidden/>
               </w:rPr>
-              <w:instrText xml:space="preserve"> PAGEREF _Toc430603965 \h </w:instrText>
+              <w:instrText xml:space="preserve"> PAGEREF _Toc433989460 \h </w:instrText>
             </w:r>
             <w:r>
               <w:rPr>
@@ -1430,7 +1430,7 @@
               <w:sz w:val="22"/>
             </w:rPr>
           </w:pPr>
-          <w:hyperlink w:anchor="_Toc430603966" w:history="1">
+          <w:hyperlink w:anchor="_Toc433989461" w:history="1">
             <w:r>
               <w:rPr>
                 <w:rStyle w:val="Hipervnculo"/>
@@ -1457,7 +1457,7 @@
                 <w:noProof/>
                 <w:webHidden/>
               </w:rPr>
-              <w:instrText xml:space="preserve"> PAGEREF _Toc430603966 \h </w:instrText>
+              <w:instrText xml:space="preserve"> PAGEREF _Toc433989461 \h </w:instrText>
             </w:r>
             <w:r>
               <w:rPr>
@@ -1502,7 +1502,7 @@
               <w:sz w:val="22"/>
             </w:rPr>
           </w:pPr>
-          <w:hyperlink w:anchor="_Toc430603967" w:history="1">
+          <w:hyperlink w:anchor="_Toc433989462" w:history="1">
             <w:r>
               <w:rPr>
                 <w:rStyle w:val="Hipervnculo"/>
@@ -1530,7 +1530,7 @@
                 <w:noProof/>
                 <w:webHidden/>
               </w:rPr>
-              <w:instrText xml:space="preserve"> PAGEREF _Toc430603967 \h </w:instrText>
+              <w:instrText xml:space="preserve"> PAGEREF _Toc433989462 \h </w:instrText>
             </w:r>
             <w:r>
               <w:rPr>
@@ -1575,7 +1575,7 @@
               <w:sz w:val="22"/>
             </w:rPr>
           </w:pPr>
-          <w:hyperlink w:anchor="_Toc430603968" w:history="1">
+          <w:hyperlink w:anchor="_Toc433989463" w:history="1">
             <w:r>
               <w:rPr>
                 <w:rStyle w:val="Hipervnculo"/>
@@ -1602,7 +1602,7 @@
                 <w:noProof/>
                 <w:webHidden/>
               </w:rPr>
-              <w:instrText xml:space="preserve"> PAGEREF _Toc430603968 \h </w:instrText>
+              <w:instrText xml:space="preserve"> PAGEREF _Toc433989463 \h </w:instrText>
             </w:r>
             <w:r>
               <w:rPr>
@@ -1647,7 +1647,7 @@
               <w:sz w:val="22"/>
             </w:rPr>
           </w:pPr>
-          <w:hyperlink w:anchor="_Toc430603969" w:history="1">
+          <w:hyperlink w:anchor="_Toc433989464" w:history="1">
             <w:r>
               <w:rPr>
                 <w:rStyle w:val="Hipervnculo"/>
@@ -1674,7 +1674,7 @@
                 <w:noProof/>
                 <w:webHidden/>
               </w:rPr>
-              <w:instrText xml:space="preserve"> PAGEREF _Toc430603969 \h </w:instrText>
+              <w:instrText xml:space="preserve"> PAGEREF _Toc433989464 \h </w:instrText>
             </w:r>
             <w:r>
               <w:rPr>
@@ -1719,7 +1719,7 @@
               <w:sz w:val="22"/>
             </w:rPr>
           </w:pPr>
-          <w:hyperlink w:anchor="_Toc430603970" w:history="1">
+          <w:hyperlink w:anchor="_Toc433989465" w:history="1">
             <w:r>
               <w:rPr>
                 <w:rStyle w:val="Hipervnculo"/>
@@ -1746,7 +1746,7 @@
                 <w:noProof/>
                 <w:webHidden/>
               </w:rPr>
-              <w:instrText xml:space="preserve"> PAGEREF _Toc430603970 \h </w:instrText>
+              <w:instrText xml:space="preserve"> PAGEREF _Toc433989465 \h </w:instrText>
             </w:r>
             <w:r>
               <w:rPr>
@@ -1791,7 +1791,7 @@
               <w:sz w:val="22"/>
             </w:rPr>
           </w:pPr>
-          <w:hyperlink w:anchor="_Toc430603971" w:history="1">
+          <w:hyperlink w:anchor="_Toc433989466" w:history="1">
             <w:r>
               <w:rPr>
                 <w:rStyle w:val="Hipervnculo"/>
@@ -1818,7 +1818,7 @@
                 <w:noProof/>
                 <w:webHidden/>
               </w:rPr>
-              <w:instrText xml:space="preserve"> PAGEREF _Toc430603971 \h </w:instrText>
+              <w:instrText xml:space="preserve"> PAGEREF _Toc433989466 \h </w:instrText>
             </w:r>
             <w:r>
               <w:rPr>
@@ -1863,7 +1863,7 @@
               <w:sz w:val="22"/>
             </w:rPr>
           </w:pPr>
-          <w:hyperlink w:anchor="_Toc430603972" w:history="1">
+          <w:hyperlink w:anchor="_Toc433989467" w:history="1">
             <w:r>
               <w:rPr>
                 <w:rStyle w:val="Hipervnculo"/>
@@ -1890,7 +1890,7 @@
                 <w:noProof/>
                 <w:webHidden/>
               </w:rPr>
-              <w:instrText xml:space="preserve"> PAGEREF _Toc430603972 \h </w:instrText>
+              <w:instrText xml:space="preserve"> PAGEREF _Toc433989467 \h </w:instrText>
             </w:r>
             <w:r>
               <w:rPr>
@@ -1935,7 +1935,7 @@
               <w:sz w:val="22"/>
             </w:rPr>
           </w:pPr>
-          <w:hyperlink w:anchor="_Toc430603973" w:history="1">
+          <w:hyperlink w:anchor="_Toc433989468" w:history="1">
             <w:r>
               <w:rPr>
                 <w:rStyle w:val="Hipervnculo"/>
@@ -1962,7 +1962,7 @@
                 <w:noProof/>
                 <w:webHidden/>
               </w:rPr>
-              <w:instrText xml:space="preserve"> PAGEREF _Toc430603973 \h </w:instrText>
+              <w:instrText xml:space="preserve"> PAGEREF _Toc433989468 \h </w:instrText>
             </w:r>
             <w:r>
               <w:rPr>
@@ -2007,7 +2007,7 @@
               <w:sz w:val="22"/>
             </w:rPr>
           </w:pPr>
-          <w:hyperlink w:anchor="_Toc430603974" w:history="1">
+          <w:hyperlink w:anchor="_Toc433989469" w:history="1">
             <w:r>
               <w:rPr>
                 <w:rStyle w:val="Hipervnculo"/>
@@ -2034,7 +2034,7 @@
                 <w:noProof/>
                 <w:webHidden/>
               </w:rPr>
-              <w:instrText xml:space="preserve"> PAGEREF _Toc430603974 \h </w:instrText>
+              <w:instrText xml:space="preserve"> PAGEREF _Toc433989469 \h </w:instrText>
             </w:r>
             <w:r>
               <w:rPr>
@@ -2088,8 +2088,6 @@
           <w:sz w:val="22"/>
         </w:rPr>
       </w:pPr>
-      <w:bookmarkStart w:id="0" w:name="_GoBack"/>
-      <w:bookmarkEnd w:id="0"/>
     </w:p>
     <w:p>
       <w:pPr>
@@ -2213,17 +2211,29 @@
     </w:p>
     <w:p>
       <w:pPr>
+        <w:spacing w:line="480" w:lineRule="auto"/>
+        <w:ind w:left="0" w:firstLine="0"/>
+        <w:rPr>
+          <w:rFonts w:eastAsia="Times New Roman"/>
+          <w:i w:val="0"/>
+          <w:sz w:val="22"/>
+          <w:lang w:eastAsia="es-ES"/>
+        </w:rPr>
+      </w:pPr>
+    </w:p>
+    <w:p>
+      <w:pPr>
         <w:pStyle w:val="Ttulo1"/>
         <w:rPr>
           <w:i/>
         </w:rPr>
       </w:pPr>
-      <w:bookmarkStart w:id="1" w:name="_Toc430603964"/>
+      <w:bookmarkStart w:id="0" w:name="_Toc433989459"/>
       <w:r>
         <w:lastRenderedPageBreak/>
         <w:t>Introducción</w:t>
       </w:r>
-      <w:bookmarkEnd w:id="1"/>
+      <w:bookmarkEnd w:id="0"/>
     </w:p>
     <w:p>
       <w:pPr>
@@ -2239,35 +2249,7 @@
           <w:i w:val="0"/>
           <w:sz w:val="22"/>
         </w:rPr>
-        <w:t>El objetivo del proyecto es la elaboración de una aplicación  móvil con sistema operativo Android. La aplicación debe ser atractiva, para  cualquier edad, fácil de usar, que muestre un mensaje de amistad y de calidad. Los primeros usuarios de la aplicación serán los desarrolladores del proyecto. Para que la aplicación pueda llegar a ser muy atractiva para el usuario</w:t>
-      </w:r>
-      <w:r>
-        <w:rPr>
-          <w:i w:val="0"/>
-          <w:sz w:val="22"/>
-        </w:rPr>
-        <w:t>, será</w:t>
-      </w:r>
-      <w:r>
-        <w:rPr>
-          <w:i w:val="0"/>
-          <w:sz w:val="22"/>
-        </w:rPr>
-        <w:t xml:space="preserve"> realizada </w:t>
-      </w:r>
-      <w:r>
-        <w:rPr>
-          <w:i w:val="0"/>
-          <w:sz w:val="22"/>
-        </w:rPr>
-        <w:t>para las</w:t>
-      </w:r>
-      <w:r>
-        <w:rPr>
-          <w:i w:val="0"/>
-          <w:sz w:val="22"/>
-        </w:rPr>
-        <w:t xml:space="preserve"> personas que el tema les resulte interesante y entretenido. </w:t>
+        <w:t xml:space="preserve">El objetivo del proyecto es la elaboración de una aplicación  móvil con sistema operativo Android. La aplicación debe ser atractiva, para  cualquier edad, fácil de usar, que muestre un mensaje de amistad y de calidad. Los primeros usuarios de la aplicación serán los desarrolladores del proyecto. Para que la aplicación pueda llegar a ser muy atractiva para el usuario, será realizada para las personas que el tema les resulte interesante y entretenido. </w:t>
       </w:r>
     </w:p>
     <w:p>
@@ -2284,49 +2266,7 @@
           <w:i w:val="0"/>
           <w:sz w:val="22"/>
         </w:rPr>
-        <w:t xml:space="preserve">El desarrollo de este proyecto debe enfocarse de forma que a la aplicación se le </w:t>
-      </w:r>
-      <w:r>
-        <w:rPr>
-          <w:i w:val="0"/>
-          <w:sz w:val="22"/>
-        </w:rPr>
-        <w:t xml:space="preserve">dé </w:t>
-      </w:r>
-      <w:r>
-        <w:rPr>
-          <w:i w:val="0"/>
-          <w:sz w:val="22"/>
-        </w:rPr>
-        <w:t>continuidad y añadir</w:t>
-      </w:r>
-      <w:r>
-        <w:rPr>
-          <w:i w:val="0"/>
-          <w:sz w:val="22"/>
-        </w:rPr>
-        <w:t>le</w:t>
-      </w:r>
-      <w:r>
-        <w:rPr>
-          <w:i w:val="0"/>
-          <w:sz w:val="22"/>
-        </w:rPr>
-        <w:t xml:space="preserve"> más contenido</w:t>
-      </w:r>
-      <w:r>
-        <w:rPr>
-          <w:i w:val="0"/>
-          <w:sz w:val="22"/>
-        </w:rPr>
-        <w:t xml:space="preserve"> en un futuro</w:t>
-      </w:r>
-      <w:r>
-        <w:rPr>
-          <w:i w:val="0"/>
-          <w:sz w:val="22"/>
-        </w:rPr>
-        <w:t xml:space="preserve">. </w:t>
+        <w:t xml:space="preserve">El desarrollo de este proyecto debe enfocarse de forma que a la aplicación se le dé continuidad y añadirle más contenido en un futuro. </w:t>
       </w:r>
     </w:p>
     <w:p>
@@ -2343,35 +2283,7 @@
           <w:i w:val="0"/>
           <w:sz w:val="22"/>
         </w:rPr>
-        <w:t xml:space="preserve">Actualmente se desarrollan una gran cantidad de aplicaciones para dispositivos con sistema operativo Android. </w:t>
-      </w:r>
-      <w:r>
-        <w:rPr>
-          <w:i w:val="0"/>
-          <w:sz w:val="22"/>
-        </w:rPr>
-        <w:t>M</w:t>
-      </w:r>
-      <w:r>
-        <w:rPr>
-          <w:i w:val="0"/>
-          <w:sz w:val="22"/>
-        </w:rPr>
-        <w:t xml:space="preserve">ás de la mitad de los dispositivos móviles inteligentes que se venden son con sistema operativo Android, y el número de aplicaciones que se descargan aumenta considerablemente cada año, siendo gratuitas la mayoría de las </w:t>
-      </w:r>
-      <w:r>
-        <w:rPr>
-          <w:i w:val="0"/>
-          <w:sz w:val="22"/>
-        </w:rPr>
-        <w:t xml:space="preserve">aplicaciones </w:t>
-      </w:r>
-      <w:r>
-        <w:rPr>
-          <w:i w:val="0"/>
-          <w:sz w:val="22"/>
-        </w:rPr>
-        <w:t xml:space="preserve">que se utilizan con este sistema operativo. Podemos distinguir entre desarrolladores independientes, algunos de ellos profesionales y otros aficionados, y empresas que se dedican a crear estas aplicaciones. </w:t>
+        <w:t xml:space="preserve">Actualmente se desarrollan una gran cantidad de aplicaciones para dispositivos con sistema operativo Android. Más de la mitad de los dispositivos móviles inteligentes que se venden son con sistema operativo Android, y el número de aplicaciones que se descargan aumenta considerablemente cada año, siendo gratuitas la mayoría de las aplicaciones que se utilizan con este sistema operativo. Podemos distinguir entre desarrolladores independientes, algunos de ellos profesionales y otros aficionados, y empresas que se dedican a crear estas aplicaciones. </w:t>
       </w:r>
     </w:p>
     <w:p>
@@ -2388,7 +2300,28 @@
           <w:i w:val="0"/>
           <w:sz w:val="22"/>
         </w:rPr>
-        <w:t>Ahora las aplicaciones que más se descargan son aplicaciones de juegos, comunicación y entretenimiento. También existen muchas aplicaciones educativas tanto de pago como gratis.</w:t>
+        <w:t>Ahora las aplicaciones que más se descargan</w:t>
+      </w:r>
+      <w:r>
+        <w:rPr>
+          <w:i w:val="0"/>
+          <w:sz w:val="22"/>
+        </w:rPr>
+        <w:t xml:space="preserve"> en internet</w:t>
+      </w:r>
+      <w:r>
+        <w:rPr>
+          <w:i w:val="0"/>
+          <w:sz w:val="22"/>
+        </w:rPr>
+        <w:t xml:space="preserve"> son aplicaciones de juegos, comunicación y entretenimiento.</w:t>
+      </w:r>
+      <w:r>
+        <w:rPr>
+          <w:i w:val="0"/>
+          <w:sz w:val="22"/>
+        </w:rPr>
+        <w:t xml:space="preserve"> </w:t>
       </w:r>
     </w:p>
     <w:p>
@@ -2400,6 +2333,27 @@
           <w:sz w:val="22"/>
         </w:rPr>
       </w:pPr>
+      <w:r>
+        <w:rPr>
+          <w:i w:val="0"/>
+          <w:sz w:val="22"/>
+        </w:rPr>
+        <w:t>Hoy en día en PlayStore, t</w:t>
+      </w:r>
+      <w:r>
+        <w:rPr>
+          <w:i w:val="0"/>
+          <w:sz w:val="22"/>
+        </w:rPr>
+        <w:t>ambién e</w:t>
+      </w:r>
+      <w:r>
+        <w:rPr>
+          <w:i w:val="0"/>
+          <w:sz w:val="22"/>
+        </w:rPr>
+        <w:t>xisten muchas variedades de aplicaciones tanto de pago como gratuitas, pero son muy pocas las aplicaciones se encuentran en habla hispana.</w:t>
+      </w:r>
     </w:p>
     <w:p>
       <w:pPr>
@@ -2423,23 +2377,54 @@
     </w:p>
     <w:p>
       <w:pPr>
+        <w:spacing w:line="480" w:lineRule="auto"/>
+        <w:ind w:left="0" w:firstLine="0"/>
+        <w:rPr>
+          <w:i w:val="0"/>
+          <w:sz w:val="22"/>
+        </w:rPr>
+      </w:pPr>
+    </w:p>
+    <w:p>
+      <w:pPr>
         <w:pStyle w:val="Ttulo1"/>
         <w:rPr>
           <w:i/>
         </w:rPr>
       </w:pPr>
-      <w:bookmarkStart w:id="2" w:name="_Toc430603965"/>
+      <w:bookmarkStart w:id="1" w:name="_Toc433989460"/>
       <w:r>
         <w:lastRenderedPageBreak/>
         <w:t>Planteamiento del problema</w:t>
       </w:r>
-      <w:bookmarkEnd w:id="2"/>
+      <w:bookmarkEnd w:id="1"/>
     </w:p>
     <w:p>
       <w:pPr>
         <w:spacing w:line="480" w:lineRule="auto"/>
         <w:ind w:left="0" w:firstLine="0"/>
         <w:rPr>
+          <w:rFonts w:eastAsia="Times New Roman"/>
+          <w:i w:val="0"/>
+          <w:sz w:val="22"/>
+          <w:lang w:eastAsia="es-ES"/>
+        </w:rPr>
+      </w:pPr>
+      <w:r>
+        <w:rPr>
+          <w:rFonts w:eastAsia="Times New Roman"/>
+          <w:i w:val="0"/>
+          <w:sz w:val="22"/>
+          <w:lang w:eastAsia="es-ES"/>
+        </w:rPr>
+        <w:t>Cada día los jóvenes y las personas en general buscan nuevas formas de entretenimiento y nuestro dispositivo móvil  se ha vuelto muy indispensable para todas las personas, muchas de las veces el estilo de vida que llevamos, hace que nos estresemos mucho, por lo que es necesario buscar algunos juegos para distraernos y divertirnos un rato.</w:t>
+      </w:r>
+    </w:p>
+    <w:p>
+      <w:pPr>
+        <w:spacing w:line="480" w:lineRule="auto"/>
+        <w:ind w:left="0" w:firstLine="0"/>
+        <w:rPr>
           <w:b/>
           <w:i w:val="0"/>
           <w:sz w:val="22"/>
@@ -2452,16 +2437,7 @@
           <w:sz w:val="22"/>
           <w:lang w:eastAsia="es-ES"/>
         </w:rPr>
-        <w:t>Cada día los jóvenes y las personas en general buscan nuevas formas de entretenimiento</w:t>
-      </w:r>
-      <w:r>
-        <w:rPr>
-          <w:rFonts w:eastAsia="Times New Roman"/>
-          <w:i w:val="0"/>
-          <w:sz w:val="22"/>
-          <w:lang w:eastAsia="es-ES"/>
-        </w:rPr>
-        <w:t xml:space="preserve"> y nuestro dispositivo móvil  se ha vuelto muy indispensable para todas las personas, muchas de las veces el estilo de vida que llevamos, hace que nos estresemos mucho, por lo que es necesario buscar algunos juegos para distraernos y divertirnos un rato.</w:t>
+        <w:t>Las ventajas de este proyecto son brindar a los usuarios un mensaje sobre el valor de la amistad, ya que hoy en día no se le da mucha importancia a este valor, además de que esta aplicación la podrá usar todo el público en general, porque excluye violencia y lenguaje explícito a comparación de otros juegos.</w:t>
       </w:r>
     </w:p>
     <w:p>
@@ -2478,42 +2454,7 @@
           <w:i w:val="0"/>
           <w:sz w:val="22"/>
         </w:rPr>
-        <w:t>No es nada sencillo</w:t>
-      </w:r>
-      <w:r>
-        <w:rPr>
-          <w:i w:val="0"/>
-          <w:sz w:val="22"/>
-        </w:rPr>
-        <w:t xml:space="preserve"> que </w:t>
-      </w:r>
-      <w:r>
-        <w:rPr>
-          <w:i w:val="0"/>
-          <w:sz w:val="22"/>
-        </w:rPr>
-        <w:t>público en general se interese</w:t>
-      </w:r>
-      <w:r>
-        <w:rPr>
-          <w:i w:val="0"/>
-          <w:sz w:val="22"/>
-        </w:rPr>
-        <w:t xml:space="preserve"> por contenidos educativos o de cultura general en sus ratos libres. Esta aplicación </w:t>
-      </w:r>
-      <w:r>
-        <w:rPr>
-          <w:i w:val="0"/>
-          <w:sz w:val="22"/>
-        </w:rPr>
-        <w:t xml:space="preserve">móvil </w:t>
-      </w:r>
-      <w:r>
-        <w:rPr>
-          <w:i w:val="0"/>
-          <w:sz w:val="22"/>
-        </w:rPr>
-        <w:t xml:space="preserve">pretende despertar la curiosidad y el interés por dichos contenidos al mostrarlos de forma atractiva e interactiva, valiéndose de las últimas tecnologías disponibles en teléfonos inteligentes y presentando un formato multimedia, formado por una mezcla de texto, imágenes, sonido y video. </w:t>
+        <w:t xml:space="preserve">No es nada sencillo que público en general se interese por contenidos educativos o de cultura general en sus ratos libres. Esta aplicación móvil pretende despertar la curiosidad y el interés por dichos contenidos al mostrarlos de forma atractiva e interactiva, valiéndose de las últimas tecnologías disponibles en teléfonos inteligentes y presentando un formato multimedia, formado por una mezcla de texto, imágenes, sonido y video. </w:t>
       </w:r>
     </w:p>
     <w:p>
@@ -2588,47 +2529,17 @@
     </w:p>
     <w:p>
       <w:pPr>
-        <w:spacing w:line="480" w:lineRule="auto"/>
-        <w:ind w:left="0" w:firstLine="0"/>
-        <w:rPr>
-          <w:i w:val="0"/>
-          <w:sz w:val="22"/>
-        </w:rPr>
-      </w:pPr>
-    </w:p>
-    <w:p>
-      <w:pPr>
-        <w:spacing w:line="480" w:lineRule="auto"/>
-        <w:ind w:left="0" w:firstLine="0"/>
-        <w:rPr>
-          <w:i w:val="0"/>
-          <w:sz w:val="22"/>
-        </w:rPr>
-      </w:pPr>
-    </w:p>
-    <w:p>
-      <w:pPr>
-        <w:spacing w:line="480" w:lineRule="auto"/>
-        <w:ind w:left="0" w:firstLine="0"/>
-        <w:rPr>
-          <w:i w:val="0"/>
-          <w:sz w:val="22"/>
-        </w:rPr>
-      </w:pPr>
-    </w:p>
-    <w:p>
-      <w:pPr>
         <w:pStyle w:val="Ttulo1"/>
         <w:rPr>
           <w:i/>
         </w:rPr>
       </w:pPr>
-      <w:bookmarkStart w:id="3" w:name="_Toc430603966"/>
+      <w:bookmarkStart w:id="2" w:name="_Toc433989461"/>
       <w:r>
         <w:lastRenderedPageBreak/>
         <w:t>Descripción del proyecto</w:t>
       </w:r>
-      <w:bookmarkEnd w:id="3"/>
+      <w:bookmarkEnd w:id="2"/>
     </w:p>
     <w:p>
       <w:pPr>
@@ -2654,35 +2565,7 @@
           <w:i w:val="0"/>
           <w:sz w:val="22"/>
         </w:rPr>
-        <w:t>Al de</w:t>
-      </w:r>
-      <w:r>
-        <w:rPr>
-          <w:i w:val="0"/>
-          <w:sz w:val="22"/>
-        </w:rPr>
-        <w:t xml:space="preserve">sarrollarse una aplicación </w:t>
-      </w:r>
-      <w:r>
-        <w:rPr>
-          <w:i w:val="0"/>
-          <w:sz w:val="22"/>
-        </w:rPr>
-        <w:t xml:space="preserve"> para móviles que incorporen el sistema operativo Android estamos hablando de una cantidad potencial de usuarios muy gr</w:t>
-      </w:r>
-      <w:r>
-        <w:rPr>
-          <w:i w:val="0"/>
-          <w:sz w:val="22"/>
-        </w:rPr>
-        <w:t xml:space="preserve">ande, para el </w:t>
-      </w:r>
-      <w:r>
-        <w:rPr>
-          <w:i w:val="0"/>
-          <w:sz w:val="22"/>
-        </w:rPr>
-        <w:t xml:space="preserve">público en general. </w:t>
+        <w:t xml:space="preserve">Al desarrollarse una aplicación  para móviles que incorporen el sistema operativo Android estamos hablando de una cantidad potencial de usuarios muy grande, para el público en general. </w:t>
       </w:r>
     </w:p>
     <w:p>
@@ -2701,49 +2584,7 @@
           <w:i w:val="0"/>
           <w:sz w:val="22"/>
         </w:rPr>
-        <w:t xml:space="preserve">La información </w:t>
-      </w:r>
-      <w:r>
-        <w:rPr>
-          <w:i w:val="0"/>
-          <w:sz w:val="22"/>
-        </w:rPr>
-        <w:t xml:space="preserve">para este proyecto </w:t>
-      </w:r>
-      <w:r>
-        <w:rPr>
-          <w:i w:val="0"/>
-          <w:sz w:val="22"/>
-        </w:rPr>
-        <w:t>será presentada de forma atractiva con gran c</w:t>
-      </w:r>
-      <w:r>
-        <w:rPr>
-          <w:i w:val="0"/>
-          <w:sz w:val="22"/>
-        </w:rPr>
-        <w:t>antidad de contenido multimedia como lo son</w:t>
-      </w:r>
-      <w:r>
-        <w:rPr>
-          <w:i w:val="0"/>
-          <w:sz w:val="22"/>
-        </w:rPr>
-        <w:t xml:space="preserve"> imágenes, vide</w:t>
-      </w:r>
-      <w:r>
-        <w:rPr>
-          <w:i w:val="0"/>
-          <w:sz w:val="22"/>
-        </w:rPr>
-        <w:t xml:space="preserve">os y </w:t>
-      </w:r>
-      <w:r>
-        <w:rPr>
-          <w:i w:val="0"/>
-          <w:sz w:val="22"/>
-        </w:rPr>
-        <w:t>audio</w:t>
+        <w:t>La información para este proyecto será presentada de forma atractiva con gran cantidad de contenido multimedia como lo son imágenes, videos y audio</w:t>
       </w:r>
       <w:r>
         <w:rPr>
@@ -2773,16 +2614,28 @@
           <w:sz w:val="22"/>
           <w:lang w:eastAsia="es-ES"/>
         </w:rPr>
-        <w:t xml:space="preserve">Para este proyecto se utilizara </w:t>
-      </w:r>
-      <w:r>
+        <w:t>Para este proyecto se utilizara Photoshop para la elaboración de gráficos y del escenario de juego, también se utilizara Unity para poder desarrollarlo, el tema principal de dicho juego resalta el valor de la amistad, por tal motivo podrá ser jugado por usuarios de cualquier edad.</w:t>
+      </w:r>
+    </w:p>
+    <w:p>
+      <w:pPr>
+        <w:spacing w:line="480" w:lineRule="auto"/>
+        <w:ind w:left="0" w:firstLine="0"/>
         <w:rPr>
           <w:rFonts w:eastAsia="Times New Roman"/>
           <w:i w:val="0"/>
           <w:sz w:val="22"/>
           <w:lang w:eastAsia="es-ES"/>
         </w:rPr>
-        <w:t>Photoshop para la elaboración de gráficos y del escenario de juego, también se utilizara Unity para poder desarrollarlo, el tema principal de dicho juego resalta el valor de la amistad, por tal motivo podrá ser jugado por usuarios de cualquier edad.</w:t>
+      </w:pPr>
+      <w:r>
+        <w:rPr>
+          <w:rFonts w:eastAsia="Times New Roman"/>
+          <w:i w:val="0"/>
+          <w:sz w:val="22"/>
+          <w:lang w:eastAsia="es-ES"/>
+        </w:rPr>
+        <w:t>Ya que trata de dos amigos que eran muy unidos y que a pesar de los problemas que se les presentaban siempre sabían enfrentarlos y seguían adelante con la bonita amistad que tenían, pues ellos valoraban mucho su amistad, hasta que un día alguien que envidiaba mucho su amistad les puso una trampa y se encargó de separarlos, así que ahora tendrán que hacer todo lo necesario y enfrentar todos los obstáculos que se les atraviesen en el camino para volver a estar juntos de nuevo.</w:t>
       </w:r>
     </w:p>
     <w:p>
@@ -2803,7 +2656,61 @@
           <w:sz w:val="22"/>
           <w:lang w:eastAsia="es-ES"/>
         </w:rPr>
-        <w:t xml:space="preserve">En una sociedad dinámica donde las personas se encuentran abrumadas y rodeadas por sus actividades diarias, es necesario encontrar una distracción que sirva como entretenimiento para que dichas personas puedan, despejar su mente y cumplir adecuadamente con sus actividades. </w:t>
+        <w:t>En una sociedad dinámica donde las personas se encuentran abrumadas y rodeadas por sus actividades diarias, es necesario encontrar una distracción que sirva como entretenimiento</w:t>
+      </w:r>
+      <w:r>
+        <w:rPr>
+          <w:rFonts w:eastAsia="Times New Roman"/>
+          <w:i w:val="0"/>
+          <w:sz w:val="22"/>
+          <w:lang w:eastAsia="es-ES"/>
+        </w:rPr>
+        <w:t xml:space="preserve"> </w:t>
+      </w:r>
+      <w:r>
+        <w:rPr>
+          <w:rFonts w:eastAsia="Times New Roman"/>
+          <w:i w:val="0"/>
+          <w:sz w:val="22"/>
+          <w:lang w:eastAsia="es-ES"/>
+        </w:rPr>
+        <w:t xml:space="preserve">para </w:t>
+      </w:r>
+      <w:r>
+        <w:rPr>
+          <w:rFonts w:eastAsia="Times New Roman"/>
+          <w:i w:val="0"/>
+          <w:sz w:val="22"/>
+          <w:lang w:eastAsia="es-ES"/>
+        </w:rPr>
+        <w:t>que dichas personas puedan</w:t>
+      </w:r>
+      <w:r>
+        <w:rPr>
+          <w:rFonts w:eastAsia="Times New Roman"/>
+          <w:i w:val="0"/>
+          <w:sz w:val="22"/>
+          <w:lang w:eastAsia="es-ES"/>
+        </w:rPr>
+        <w:t xml:space="preserve"> despejar su mente y cumplir adecuadamente con sus actividades</w:t>
+      </w:r>
+      <w:r>
+        <w:rPr>
+          <w:rFonts w:eastAsia="Times New Roman"/>
+          <w:i w:val="0"/>
+          <w:sz w:val="22"/>
+          <w:lang w:eastAsia="es-ES"/>
+        </w:rPr>
+        <w:t>, además de dejarles un bonito mensaje sobre el valor de la amistad verdadera</w:t>
+      </w:r>
+      <w:r>
+        <w:rPr>
+          <w:rFonts w:eastAsia="Times New Roman"/>
+          <w:i w:val="0"/>
+          <w:sz w:val="22"/>
+          <w:lang w:eastAsia="es-ES"/>
+        </w:rPr>
+        <w:t xml:space="preserve">. </w:t>
       </w:r>
     </w:p>
     <w:p>
@@ -2832,72 +2739,12 @@
     </w:p>
     <w:p>
       <w:pPr>
-        <w:spacing w:line="480" w:lineRule="auto"/>
-        <w:ind w:left="0" w:firstLine="0"/>
-        <w:rPr>
-          <w:rFonts w:eastAsia="Times New Roman"/>
-          <w:i w:val="0"/>
-          <w:sz w:val="22"/>
+        <w:pStyle w:val="Ttulo1"/>
+        <w:rPr>
           <w:lang w:eastAsia="es-ES"/>
         </w:rPr>
       </w:pPr>
-    </w:p>
-    <w:p>
-      <w:pPr>
-        <w:spacing w:line="480" w:lineRule="auto"/>
-        <w:ind w:left="0" w:firstLine="0"/>
-        <w:rPr>
-          <w:rFonts w:eastAsia="Times New Roman"/>
-          <w:i w:val="0"/>
-          <w:sz w:val="22"/>
-          <w:lang w:eastAsia="es-ES"/>
-        </w:rPr>
-      </w:pPr>
-    </w:p>
-    <w:p>
-      <w:pPr>
-        <w:spacing w:line="480" w:lineRule="auto"/>
-        <w:ind w:left="0" w:firstLine="0"/>
-        <w:rPr>
-          <w:rFonts w:eastAsia="Times New Roman"/>
-          <w:i w:val="0"/>
-          <w:sz w:val="22"/>
-          <w:lang w:eastAsia="es-ES"/>
-        </w:rPr>
-      </w:pPr>
-    </w:p>
-    <w:p>
-      <w:pPr>
-        <w:spacing w:line="480" w:lineRule="auto"/>
-        <w:ind w:left="0" w:firstLine="0"/>
-        <w:rPr>
-          <w:rFonts w:eastAsia="Times New Roman"/>
-          <w:i w:val="0"/>
-          <w:sz w:val="22"/>
-          <w:lang w:eastAsia="es-ES"/>
-        </w:rPr>
-      </w:pPr>
-    </w:p>
-    <w:p>
-      <w:pPr>
-        <w:spacing w:line="480" w:lineRule="auto"/>
-        <w:ind w:left="0" w:firstLine="0"/>
-        <w:rPr>
-          <w:rFonts w:eastAsia="Times New Roman"/>
-          <w:i w:val="0"/>
-          <w:sz w:val="22"/>
-          <w:lang w:eastAsia="es-ES"/>
-        </w:rPr>
-      </w:pPr>
-    </w:p>
-    <w:p>
-      <w:pPr>
-        <w:pStyle w:val="Ttulo1"/>
-        <w:rPr>
-          <w:lang w:eastAsia="es-ES"/>
-        </w:rPr>
-      </w:pPr>
-      <w:bookmarkStart w:id="4" w:name="_Toc430603967"/>
+      <w:bookmarkStart w:id="3" w:name="_Toc433989462"/>
       <w:r>
         <w:rPr>
           <w:lang w:eastAsia="es-ES"/>
@@ -2905,7 +2752,7 @@
         <w:lastRenderedPageBreak/>
         <w:t>Objetivos</w:t>
       </w:r>
-      <w:bookmarkEnd w:id="4"/>
+      <w:bookmarkEnd w:id="3"/>
     </w:p>
     <w:p>
       <w:pPr>
@@ -2922,11 +2769,11 @@
           <w:i/>
         </w:rPr>
       </w:pPr>
-      <w:bookmarkStart w:id="5" w:name="_Toc430603968"/>
+      <w:bookmarkStart w:id="4" w:name="_Toc433989463"/>
       <w:r>
         <w:t>Objetivo general</w:t>
       </w:r>
-      <w:bookmarkEnd w:id="5"/>
+      <w:bookmarkEnd w:id="4"/>
     </w:p>
     <w:p>
       <w:pPr>
@@ -2942,7 +2789,77 @@
           <w:i w:val="0"/>
           <w:sz w:val="22"/>
         </w:rPr>
-        <w:t>Desarrollar un juego para la plataforma MS Windows en 2D con los requerimientos mínimos de jugabilidad y un diseño básico, apto para todas las edades, utilizando para este fin un lenguaje de programación (C#) y su correspondiente IDE (Visual Studio) así como también herramientas propias de terceros (Unity) ajustándose al tipo de argumento o historia que se pretende representar dentro del mismo.</w:t>
+        <w:t>Desarrollar un juego</w:t>
+      </w:r>
+      <w:r>
+        <w:rPr>
+          <w:i w:val="0"/>
+          <w:sz w:val="22"/>
+        </w:rPr>
+        <w:t xml:space="preserve"> 2D</w:t>
+      </w:r>
+      <w:r>
+        <w:rPr>
+          <w:i w:val="0"/>
+          <w:sz w:val="22"/>
+        </w:rPr>
+        <w:t xml:space="preserve"> para la plataforma MS Windows </w:t>
+      </w:r>
+      <w:r>
+        <w:rPr>
+          <w:i w:val="0"/>
+          <w:sz w:val="22"/>
+        </w:rPr>
+        <w:t>en sus versiones 6.0 en adelante</w:t>
+      </w:r>
+      <w:r>
+        <w:rPr>
+          <w:i w:val="0"/>
+          <w:sz w:val="22"/>
+        </w:rPr>
+        <w:t xml:space="preserve">, </w:t>
+      </w:r>
+      <w:r>
+        <w:rPr>
+          <w:i w:val="0"/>
+          <w:sz w:val="22"/>
+        </w:rPr>
+        <w:t>un diseño básico, apto para todas las edades, utilizando para este fin un lenguaje de programación (C#) y su correspondiente IDE (Visual Studio</w:t>
+      </w:r>
+      <w:r>
+        <w:rPr>
+          <w:i w:val="0"/>
+          <w:sz w:val="22"/>
+        </w:rPr>
+        <w:t xml:space="preserve"> 2013</w:t>
+      </w:r>
+      <w:r>
+        <w:rPr>
+          <w:i w:val="0"/>
+          <w:sz w:val="22"/>
+        </w:rPr>
+        <w:t>) así como también herramientas propias de terceros (Unity</w:t>
+      </w:r>
+      <w:r>
+        <w:rPr>
+          <w:i w:val="0"/>
+          <w:sz w:val="22"/>
+        </w:rPr>
+        <w:t xml:space="preserve"> 5.1</w:t>
+      </w:r>
+      <w:r>
+        <w:rPr>
+          <w:i w:val="0"/>
+          <w:sz w:val="22"/>
+        </w:rPr>
+        <w:t>) ajustándose al tipo de argumento o historia que se preten</w:t>
+      </w:r>
+      <w:r>
+        <w:rPr>
+          <w:i w:val="0"/>
+          <w:sz w:val="22"/>
+        </w:rPr>
+        <w:t>de representar dentro del mismo, el propósito de este proyecto es ofrecer un producto atractivo que pueda ser utilizado sobre todo dentro del entorno familiar, desarrollarlo de tal manera que resulte muy intuitivo con muchos elementos gráficos sin que por ello la exigencia de recursos sea demasiada.</w:t>
       </w:r>
     </w:p>
     <w:p>
@@ -2950,11 +2867,11 @@
         <w:pStyle w:val="Ttulo2"/>
         <w:ind w:left="0" w:firstLine="0"/>
       </w:pPr>
-      <w:bookmarkStart w:id="6" w:name="_Toc430603969"/>
+      <w:bookmarkStart w:id="5" w:name="_Toc433989464"/>
       <w:r>
         <w:t>Objetivos específicos</w:t>
       </w:r>
-      <w:bookmarkEnd w:id="6"/>
+      <w:bookmarkEnd w:id="5"/>
     </w:p>
     <w:p/>
     <w:p>
@@ -2965,11 +2882,11 @@
           <w:i/>
         </w:rPr>
       </w:pPr>
-      <w:bookmarkStart w:id="7" w:name="_Toc430603970"/>
+      <w:bookmarkStart w:id="6" w:name="_Toc433989465"/>
       <w:r>
         <w:t>Objetivos a corto plazo.</w:t>
       </w:r>
-      <w:bookmarkEnd w:id="7"/>
+      <w:bookmarkEnd w:id="6"/>
     </w:p>
     <w:p>
       <w:pPr>
@@ -3006,7 +2923,13 @@
         <w:rPr>
           <w:rFonts w:ascii="Arial" w:hAnsi="Arial" w:cs="Arial"/>
         </w:rPr>
-        <w:t>Diseñar de forma manual los personajes y elementos gráficos del juego.</w:t>
+        <w:t xml:space="preserve">Diseñar </w:t>
+      </w:r>
+      <w:r>
+        <w:rPr>
+          <w:rFonts w:ascii="Arial" w:hAnsi="Arial" w:cs="Arial"/>
+        </w:rPr>
+        <w:t>los personajes y elementos gráficos del juego.</w:t>
       </w:r>
     </w:p>
     <w:p>
@@ -3030,13 +2953,53 @@
     </w:p>
     <w:p>
       <w:pPr>
+        <w:pStyle w:val="Prrafodelista"/>
+        <w:numPr>
+          <w:ilvl w:val="0"/>
+          <w:numId w:val="11"/>
+        </w:numPr>
+        <w:spacing w:line="480" w:lineRule="auto"/>
+        <w:rPr>
+          <w:rFonts w:ascii="Arial" w:hAnsi="Arial" w:cs="Arial"/>
+        </w:rPr>
+      </w:pPr>
+      <w:r>
+        <w:rPr>
+          <w:rFonts w:ascii="Arial" w:hAnsi="Arial" w:cs="Arial"/>
+        </w:rPr>
+        <w:t>Generar canales de comunicación entre los miembros del equipo.</w:t>
+      </w:r>
+    </w:p>
+    <w:p>
+      <w:pPr>
+        <w:pStyle w:val="Prrafodelista"/>
+        <w:numPr>
+          <w:ilvl w:val="0"/>
+          <w:numId w:val="11"/>
+        </w:numPr>
+        <w:spacing w:line="480" w:lineRule="auto"/>
+        <w:rPr>
+          <w:rFonts w:ascii="Arial" w:hAnsi="Arial" w:cs="Arial"/>
+        </w:rPr>
+      </w:pPr>
+      <w:r>
+        <w:rPr>
+          <w:rFonts w:ascii="Arial" w:hAnsi="Arial" w:cs="Arial"/>
+        </w:rPr>
+        <w:t>Definir el tiempo de vida del proyecto con ayuda de herramientas de gestión (MS Project, WBS).</w:t>
+      </w:r>
+      <w:bookmarkStart w:id="7" w:name="_GoBack"/>
+      <w:bookmarkEnd w:id="7"/>
+    </w:p>
+    <w:p>
+      <w:pPr>
         <w:pStyle w:val="Ttulo3"/>
         <w:ind w:left="0" w:firstLine="0"/>
         <w:rPr>
           <w:i/>
         </w:rPr>
       </w:pPr>
-      <w:bookmarkStart w:id="8" w:name="_Toc430603971"/>
+      <w:bookmarkStart w:id="8" w:name="_Toc433989466"/>
       <w:r>
         <w:t>Objetivos a mediano plazo</w:t>
       </w:r>
@@ -3153,6 +3116,7 @@
         <w:rPr>
           <w:rFonts w:ascii="Arial" w:hAnsi="Arial" w:cs="Arial"/>
         </w:rPr>
+        <w:lastRenderedPageBreak/>
         <w:t>Realizar las primeras pruebas de funcionalidad del primer nivel del juego.</w:t>
       </w:r>
     </w:p>
@@ -3237,9 +3201,8 @@
         <w:pStyle w:val="Ttulo3"/>
         <w:ind w:left="0" w:firstLine="0"/>
       </w:pPr>
-      <w:bookmarkStart w:id="9" w:name="_Toc430603972"/>
-      <w:r>
-        <w:lastRenderedPageBreak/>
+      <w:bookmarkStart w:id="9" w:name="_Toc433989467"/>
+      <w:r>
         <w:t>Objetivos a largo plazo</w:t>
       </w:r>
       <w:bookmarkEnd w:id="9"/>
@@ -3361,6 +3324,88 @@
     </w:p>
     <w:p>
       <w:pPr>
+        <w:pStyle w:val="Prrafodelista"/>
+        <w:numPr>
+          <w:ilvl w:val="0"/>
+          <w:numId w:val="8"/>
+        </w:numPr>
+        <w:spacing w:line="480" w:lineRule="auto"/>
+        <w:rPr>
+          <w:rFonts w:ascii="Arial" w:hAnsi="Arial" w:cs="Arial"/>
+        </w:rPr>
+      </w:pPr>
+      <w:r>
+        <w:rPr>
+          <w:rFonts w:ascii="Arial" w:hAnsi="Arial" w:cs="Arial"/>
+        </w:rPr>
+        <w:t xml:space="preserve">Poner </w:t>
+      </w:r>
+      <w:r>
+        <w:rPr>
+          <w:rFonts w:ascii="Arial" w:hAnsi="Arial" w:cs="Arial"/>
+        </w:rPr>
+        <w:t>una demo a disposición de los usuarios de internet.</w:t>
+      </w:r>
+    </w:p>
+    <w:p>
+      <w:pPr>
+        <w:pStyle w:val="Prrafodelista"/>
+        <w:numPr>
+          <w:ilvl w:val="0"/>
+          <w:numId w:val="8"/>
+        </w:numPr>
+        <w:spacing w:line="480" w:lineRule="auto"/>
+        <w:rPr>
+          <w:rFonts w:ascii="Arial" w:hAnsi="Arial" w:cs="Arial"/>
+        </w:rPr>
+      </w:pPr>
+      <w:r>
+        <w:rPr>
+          <w:rFonts w:ascii="Arial" w:hAnsi="Arial" w:cs="Arial"/>
+        </w:rPr>
+        <w:t>Producir distintas variaciones del juego.</w:t>
+      </w:r>
+    </w:p>
+    <w:p>
+      <w:pPr>
+        <w:pStyle w:val="Prrafodelista"/>
+        <w:numPr>
+          <w:ilvl w:val="0"/>
+          <w:numId w:val="8"/>
+        </w:numPr>
+        <w:spacing w:line="480" w:lineRule="auto"/>
+        <w:rPr>
+          <w:rFonts w:ascii="Arial" w:hAnsi="Arial" w:cs="Arial"/>
+        </w:rPr>
+      </w:pPr>
+      <w:r>
+        <w:rPr>
+          <w:rFonts w:ascii="Arial" w:hAnsi="Arial" w:cs="Arial"/>
+        </w:rPr>
+        <w:t>Desarrollar otros productos con una temática distinta al proyecto original.</w:t>
+      </w:r>
+    </w:p>
+    <w:p>
+      <w:pPr>
+        <w:pStyle w:val="Prrafodelista"/>
+        <w:numPr>
+          <w:ilvl w:val="0"/>
+          <w:numId w:val="8"/>
+        </w:numPr>
+        <w:spacing w:line="480" w:lineRule="auto"/>
+        <w:rPr>
+          <w:rFonts w:ascii="Arial" w:hAnsi="Arial" w:cs="Arial"/>
+        </w:rPr>
+      </w:pPr>
+      <w:r>
+        <w:rPr>
+          <w:rFonts w:ascii="Arial" w:hAnsi="Arial" w:cs="Arial"/>
+        </w:rPr>
+        <w:t>Conseguir el reconocimiento de la comunidad de desarrolladores.</w:t>
+      </w:r>
+    </w:p>
+    <w:p>
+      <w:pPr>
         <w:spacing w:line="480" w:lineRule="auto"/>
         <w:ind w:left="10"/>
         <w:rPr>
@@ -3452,26 +3497,6 @@
     <w:p>
       <w:pPr>
         <w:spacing w:line="480" w:lineRule="auto"/>
-        <w:ind w:left="10"/>
-        <w:rPr>
-          <w:i w:val="0"/>
-          <w:sz w:val="22"/>
-        </w:rPr>
-      </w:pPr>
-    </w:p>
-    <w:p>
-      <w:pPr>
-        <w:spacing w:line="480" w:lineRule="auto"/>
-        <w:ind w:left="10"/>
-        <w:rPr>
-          <w:i w:val="0"/>
-          <w:sz w:val="22"/>
-        </w:rPr>
-      </w:pPr>
-    </w:p>
-    <w:p>
-      <w:pPr>
-        <w:spacing w:line="480" w:lineRule="auto"/>
         <w:ind w:left="0" w:firstLine="0"/>
         <w:rPr>
           <w:i w:val="0"/>
@@ -3481,32 +3506,12 @@
     </w:p>
     <w:p>
       <w:pPr>
-        <w:spacing w:line="480" w:lineRule="auto"/>
-        <w:ind w:left="0" w:firstLine="0"/>
-        <w:rPr>
-          <w:i w:val="0"/>
-          <w:sz w:val="22"/>
-        </w:rPr>
-      </w:pPr>
-    </w:p>
-    <w:p>
-      <w:pPr>
-        <w:spacing w:line="480" w:lineRule="auto"/>
-        <w:ind w:left="0" w:firstLine="0"/>
-        <w:rPr>
-          <w:i w:val="0"/>
-          <w:sz w:val="22"/>
-        </w:rPr>
-      </w:pPr>
-    </w:p>
-    <w:p>
-      <w:pPr>
         <w:pStyle w:val="Ttulo1"/>
         <w:rPr>
           <w:i/>
         </w:rPr>
       </w:pPr>
-      <w:bookmarkStart w:id="10" w:name="_Toc430603973"/>
+      <w:bookmarkStart w:id="10" w:name="_Toc433989468"/>
       <w:r>
         <w:t>Alcance</w:t>
       </w:r>
@@ -3624,7 +3629,15 @@
           <w:i w:val="0"/>
           <w:sz w:val="22"/>
         </w:rPr>
-        <w:t>En base a estos tres puntos principales se realizará el proyecto el cual irá enfocado a toda clase de público sin importar la edad, los conocimientos propios o la experiencia utilizando otra clase de software similar, quizás solo influenciada por cuestiones culturales, se desea que el juego sea divertido, fácil y educativo y que despierte la atracción del público en general.</w:t>
+        <w:t xml:space="preserve">En base a estos tres puntos principales se realizará el proyecto el cual irá enfocado a toda clase de público sin importar la edad, los conocimientos propios o la experiencia utilizando otra clase de software similar, quizás solo influenciada por cuestiones </w:t>
+      </w:r>
+      <w:r>
+        <w:rPr>
+          <w:i w:val="0"/>
+          <w:sz w:val="22"/>
+        </w:rPr>
+        <w:lastRenderedPageBreak/>
+        <w:t>culturales, se desea que el juego sea divertido, fácil y educativo y que despierte la atracción del público en general.</w:t>
       </w:r>
     </w:p>
     <w:p>
@@ -3644,9 +3657,8 @@
           <w:i/>
         </w:rPr>
       </w:pPr>
-      <w:bookmarkStart w:id="11" w:name="_Toc430603974"/>
-      <w:r>
-        <w:lastRenderedPageBreak/>
+      <w:bookmarkStart w:id="11" w:name="_Toc433989469"/>
+      <w:r>
         <w:t>Limitaciones</w:t>
       </w:r>
       <w:bookmarkEnd w:id="11"/>
@@ -3699,13 +3711,20 @@
           <w:i w:val="0"/>
           <w:sz w:val="22"/>
         </w:rPr>
-        <w:t>Con respecto al tipo de licenciamiento de la aplicación se tiene establecido que su uso será gratuito siendo el equipo de desarrollo quien, posteriormente y en común acuerdo, decidirá el destino del código fuente del proyecto, en caso de que el juego sea seleccionado durante un evento organizado por la compañía Microsoft será esta última quien determine el acceso tanto al código fuente como a los binarios generados dado que las tanto hará utilización de un lenguaje, IDE y librerías propias de la empresa.</w:t>
-      </w:r>
-    </w:p>
-    <w:p>
-      <w:pPr>
-        <w:spacing w:line="480" w:lineRule="auto"/>
-        <w:ind w:left="0" w:firstLine="0"/>
+        <w:t>El juego se ajustará al entorno familiar, por tanto no podrá contener escenas con contenido gráfico que pueda resultar molesto o perturbador, se utilizará un lenguaje amable para el jugador el cual carecerá por completo de palabras o frases con algú</w:t>
+      </w:r>
+      <w:r>
+        <w:rPr>
+          <w:i w:val="0"/>
+          <w:sz w:val="22"/>
+        </w:rPr>
+        <w:t>n grado de violencia o insultos, tampoco podrá contener audio que pueda resultar desagradable o provoque miedo.</w:t>
+      </w:r>
+    </w:p>
+    <w:p>
+      <w:pPr>
+        <w:spacing w:line="480" w:lineRule="auto"/>
+        <w:ind w:left="10"/>
         <w:rPr>
           <w:rFonts w:eastAsia="Times New Roman"/>
           <w:i w:val="0"/>
@@ -3713,6 +3732,20 @@
           <w:lang w:eastAsia="es-ES"/>
         </w:rPr>
       </w:pPr>
+      <w:r>
+        <w:rPr>
+          <w:i w:val="0"/>
+          <w:sz w:val="22"/>
+        </w:rPr>
+        <w:t>Con respecto al tipo de licenciamiento de la aplicación se tiene establecido que su uso será gratuito siendo el equipo de desarrollo quien, posteriormente y en común acuerdo, decidirá el destino del código fuente del proyecto</w:t>
+      </w:r>
+      <w:r>
+        <w:rPr>
+          <w:i w:val="0"/>
+          <w:sz w:val="22"/>
+        </w:rPr>
+        <w:t>.</w:t>
+      </w:r>
     </w:p>
     <w:p>
       <w:pPr>
@@ -6122,7 +6155,7 @@
 </file>
 
 <file path=customXml/itemProps1.xml><?xml version="1.0" encoding="utf-8"?>
-<ds:datastoreItem xmlns:ds="http://schemas.openxmlformats.org/officeDocument/2006/customXml" ds:itemID="{0694D906-147B-4E26-ADC8-440E32D71F4F}">
+<ds:datastoreItem xmlns:ds="http://schemas.openxmlformats.org/officeDocument/2006/customXml" ds:itemID="{CA9A26CF-3EA8-42AE-917A-B3F62EEBF074}">
   <ds:schemaRefs>
     <ds:schemaRef ds:uri="http://schemas.openxmlformats.org/officeDocument/2006/bibliography"/>
   </ds:schemaRefs>

</xml_diff>